<commit_message>
Finding a lekke logo
</commit_message>
<xml_diff>
--- a/Required From Client.docx
+++ b/Required From Client.docx
@@ -3,59 +3,604 @@
 <w:document xmlns:wpc="http://schemas.microsoft.com/office/word/2010/wordprocessingCanvas" xmlns:cx="http://schemas.microsoft.com/office/drawing/2014/chartex" xmlns:cx1="http://schemas.microsoft.com/office/drawing/2015/9/8/chartex" xmlns:cx2="http://schemas.microsoft.com/office/drawing/2015/10/21/chartex" xmlns:cx3="http://schemas.microsoft.com/office/drawing/2016/5/9/chartex" xmlns:cx4="http://schemas.microsoft.com/office/drawing/2016/5/10/chartex" xmlns:cx5="http://schemas.microsoft.com/office/drawing/2016/5/11/chartex" xmlns:cx6="http://schemas.microsoft.com/office/drawing/2016/5/12/chartex" xmlns:cx7="http://schemas.microsoft.com/office/drawing/2016/5/13/chartex" xmlns:cx8="http://schemas.microsoft.com/office/drawing/2016/5/14/chartex" xmlns:mc="http://schemas.openxmlformats.org/markup-compatibility/2006" xmlns:aink="http://schemas.microsoft.com/office/drawing/2016/ink" xmlns:am3d="http://schemas.microsoft.com/office/drawing/2017/model3d" xmlns:o="urn:schemas-microsoft-com:office:office" xmlns:r="http://schemas.openxmlformats.org/officeDocument/2006/relationships" xmlns:m="http://schemas.openxmlformats.org/officeDocument/2006/math" xmlns:v="urn:schemas-microsoft-com:vml" xmlns:wp14="http://schemas.microsoft.com/office/word/2010/wordprocessingDrawing" xmlns:wp="http://schemas.openxmlformats.org/drawingml/2006/wordprocessingDrawing" xmlns:w10="urn:schemas-microsoft-com:office:word" xmlns:w="http://schemas.openxmlformats.org/wordprocessingml/2006/main" xmlns:w14="http://schemas.microsoft.com/office/word/2010/wordml" xmlns:w15="http://schemas.microsoft.com/office/word/2012/wordml" xmlns:w16cid="http://schemas.microsoft.com/office/word/2016/wordml/cid" xmlns:w16se="http://schemas.microsoft.com/office/word/2015/wordml/symex" xmlns:wpg="http://schemas.microsoft.com/office/word/2010/wordprocessingGroup" xmlns:wpi="http://schemas.microsoft.com/office/word/2010/wordprocessingInk" xmlns:wne="http://schemas.microsoft.com/office/word/2006/wordml" xmlns:wps="http://schemas.microsoft.com/office/word/2010/wordprocessingShape" mc:Ignorable="w14 w15 w16se w16cid wp14">
   <w:body>
     <w:p>
+      <w:pPr>
+        <w:rPr>
+          <w:b/>
+        </w:rPr>
+      </w:pPr>
+      <w:r>
+        <w:rPr>
+          <w:b/>
+        </w:rPr>
+        <w:t>ABOUT US HEADING:</w:t>
+      </w:r>
+    </w:p>
+    <w:p>
+      <w:r>
+        <w:t xml:space="preserve">Lorem ipsum dolor sit </w:t>
+      </w:r>
+      <w:proofErr w:type="spellStart"/>
+      <w:r>
+        <w:t>amet</w:t>
+      </w:r>
+      <w:proofErr w:type="spellEnd"/>
+      <w:r>
+        <w:t xml:space="preserve">, </w:t>
+      </w:r>
+      <w:proofErr w:type="spellStart"/>
+      <w:r>
+        <w:t>alienum</w:t>
+      </w:r>
+      <w:proofErr w:type="spellEnd"/>
+      <w:r>
+        <w:t xml:space="preserve"> </w:t>
+      </w:r>
+      <w:proofErr w:type="spellStart"/>
+      <w:r>
+        <w:t>omittantur</w:t>
+      </w:r>
+      <w:proofErr w:type="spellEnd"/>
+      <w:r>
+        <w:t xml:space="preserve"> cu qui, </w:t>
+      </w:r>
+      <w:proofErr w:type="spellStart"/>
+      <w:r>
+        <w:t>nisl</w:t>
+      </w:r>
+      <w:proofErr w:type="spellEnd"/>
+      <w:r>
+        <w:t xml:space="preserve"> </w:t>
+      </w:r>
+      <w:proofErr w:type="spellStart"/>
+      <w:r>
+        <w:t>mediocrem</w:t>
+      </w:r>
+      <w:proofErr w:type="spellEnd"/>
+      <w:r>
+        <w:t xml:space="preserve"> </w:t>
+      </w:r>
+      <w:proofErr w:type="spellStart"/>
+      <w:r>
+        <w:t>sed</w:t>
+      </w:r>
+      <w:proofErr w:type="spellEnd"/>
+      <w:r>
+        <w:t xml:space="preserve"> an. Ne </w:t>
+      </w:r>
+      <w:proofErr w:type="spellStart"/>
+      <w:r>
+        <w:t>pri</w:t>
+      </w:r>
+      <w:proofErr w:type="spellEnd"/>
+      <w:r>
+        <w:t xml:space="preserve"> </w:t>
+      </w:r>
+      <w:proofErr w:type="spellStart"/>
+      <w:r>
+        <w:t>admodum</w:t>
+      </w:r>
+      <w:proofErr w:type="spellEnd"/>
+      <w:r>
+        <w:t xml:space="preserve"> </w:t>
+      </w:r>
+      <w:proofErr w:type="spellStart"/>
+      <w:r>
+        <w:t>dolores</w:t>
+      </w:r>
+      <w:proofErr w:type="spellEnd"/>
+      <w:r>
+        <w:t xml:space="preserve">. </w:t>
+      </w:r>
+      <w:proofErr w:type="spellStart"/>
+      <w:r>
+        <w:t>Usu</w:t>
+      </w:r>
+      <w:proofErr w:type="spellEnd"/>
+      <w:r>
+        <w:t xml:space="preserve"> ad option </w:t>
+      </w:r>
+      <w:proofErr w:type="spellStart"/>
+      <w:r>
+        <w:t>fierent</w:t>
+      </w:r>
+      <w:proofErr w:type="spellEnd"/>
+      <w:r>
+        <w:t xml:space="preserve">, </w:t>
+      </w:r>
+      <w:proofErr w:type="spellStart"/>
+      <w:r>
+        <w:t>dicam</w:t>
+      </w:r>
+      <w:proofErr w:type="spellEnd"/>
+      <w:r>
+        <w:t xml:space="preserve"> </w:t>
+      </w:r>
+      <w:proofErr w:type="spellStart"/>
+      <w:r>
+        <w:t>dicunt</w:t>
+      </w:r>
+      <w:proofErr w:type="spellEnd"/>
+      <w:r>
+        <w:t xml:space="preserve"> </w:t>
+      </w:r>
+      <w:proofErr w:type="spellStart"/>
+      <w:r>
+        <w:t>malorum</w:t>
+      </w:r>
+      <w:proofErr w:type="spellEnd"/>
+      <w:r>
+        <w:t xml:space="preserve"> his ne, </w:t>
+      </w:r>
+      <w:proofErr w:type="spellStart"/>
+      <w:r>
+        <w:t>eum</w:t>
+      </w:r>
+      <w:proofErr w:type="spellEnd"/>
+      <w:r>
+        <w:t xml:space="preserve"> in </w:t>
+      </w:r>
+      <w:proofErr w:type="spellStart"/>
+      <w:r>
+        <w:t>molestie</w:t>
+      </w:r>
+      <w:proofErr w:type="spellEnd"/>
+      <w:r>
+        <w:t xml:space="preserve"> </w:t>
+      </w:r>
+      <w:proofErr w:type="spellStart"/>
+      <w:r>
+        <w:t>facilisis</w:t>
+      </w:r>
+      <w:proofErr w:type="spellEnd"/>
+      <w:r>
+        <w:t xml:space="preserve"> </w:t>
+      </w:r>
+      <w:proofErr w:type="spellStart"/>
+      <w:r>
+        <w:t>maiestatis</w:t>
+      </w:r>
+      <w:proofErr w:type="spellEnd"/>
+      <w:r>
+        <w:t xml:space="preserve">. Doming </w:t>
+      </w:r>
+      <w:proofErr w:type="spellStart"/>
+      <w:r>
+        <w:t>aliquando</w:t>
+      </w:r>
+      <w:proofErr w:type="spellEnd"/>
+      <w:r>
+        <w:t xml:space="preserve"> </w:t>
+      </w:r>
+      <w:proofErr w:type="spellStart"/>
+      <w:r>
+        <w:t>sed</w:t>
+      </w:r>
+      <w:proofErr w:type="spellEnd"/>
+      <w:r>
+        <w:t xml:space="preserve"> </w:t>
+      </w:r>
+      <w:proofErr w:type="spellStart"/>
+      <w:r>
+        <w:t>eu</w:t>
+      </w:r>
+      <w:proofErr w:type="spellEnd"/>
+      <w:r>
+        <w:t xml:space="preserve">, </w:t>
+      </w:r>
+      <w:proofErr w:type="spellStart"/>
+      <w:r>
+        <w:t>aeque</w:t>
+      </w:r>
+      <w:proofErr w:type="spellEnd"/>
+      <w:r>
+        <w:t xml:space="preserve"> </w:t>
+      </w:r>
+      <w:proofErr w:type="spellStart"/>
+      <w:r>
+        <w:t>aliqu</w:t>
+      </w:r>
+      <w:r>
+        <w:t>ip</w:t>
+      </w:r>
+      <w:proofErr w:type="spellEnd"/>
+      <w:r>
+        <w:t xml:space="preserve"> </w:t>
+      </w:r>
+      <w:proofErr w:type="spellStart"/>
+      <w:r>
+        <w:t>est</w:t>
+      </w:r>
+      <w:proofErr w:type="spellEnd"/>
+      <w:r>
+        <w:t xml:space="preserve"> an. </w:t>
+      </w:r>
+      <w:proofErr w:type="spellStart"/>
+      <w:r>
+        <w:t>Tota</w:t>
+      </w:r>
+      <w:proofErr w:type="spellEnd"/>
+      <w:r>
+        <w:t xml:space="preserve"> </w:t>
+      </w:r>
+      <w:proofErr w:type="spellStart"/>
+      <w:r>
+        <w:t>dicunt</w:t>
+      </w:r>
+      <w:proofErr w:type="spellEnd"/>
+      <w:r>
+        <w:t xml:space="preserve"> qui in. Sea </w:t>
+      </w:r>
+      <w:proofErr w:type="spellStart"/>
+      <w:r>
+        <w:t>affert</w:t>
+      </w:r>
+      <w:proofErr w:type="spellEnd"/>
+      <w:r>
+        <w:t xml:space="preserve"> partem </w:t>
+      </w:r>
+      <w:proofErr w:type="spellStart"/>
+      <w:r>
+        <w:t>platonem</w:t>
+      </w:r>
+      <w:proofErr w:type="spellEnd"/>
+      <w:r>
+        <w:t xml:space="preserve"> at. </w:t>
+      </w:r>
+      <w:proofErr w:type="spellStart"/>
+      <w:r>
+        <w:t>Modo</w:t>
+      </w:r>
+      <w:proofErr w:type="spellEnd"/>
+      <w:r>
+        <w:t xml:space="preserve"> </w:t>
+      </w:r>
+      <w:proofErr w:type="spellStart"/>
+      <w:r>
+        <w:t>pericula</w:t>
+      </w:r>
+      <w:proofErr w:type="spellEnd"/>
+      <w:r>
+        <w:t xml:space="preserve"> ad vis. </w:t>
+      </w:r>
+      <w:proofErr w:type="spellStart"/>
+      <w:r>
+        <w:t>Tamquam</w:t>
+      </w:r>
+      <w:proofErr w:type="spellEnd"/>
+      <w:r>
+        <w:t xml:space="preserve"> </w:t>
+      </w:r>
+      <w:proofErr w:type="spellStart"/>
+      <w:r>
+        <w:t>civibus</w:t>
+      </w:r>
+      <w:proofErr w:type="spellEnd"/>
+      <w:r>
+        <w:t xml:space="preserve"> </w:t>
+      </w:r>
+      <w:proofErr w:type="spellStart"/>
+      <w:r>
+        <w:t>eu</w:t>
+      </w:r>
+      <w:proofErr w:type="spellEnd"/>
+      <w:r>
+        <w:t xml:space="preserve"> </w:t>
+      </w:r>
+      <w:proofErr w:type="spellStart"/>
+      <w:r>
+        <w:t>vix</w:t>
+      </w:r>
+      <w:proofErr w:type="spellEnd"/>
+      <w:r>
+        <w:t xml:space="preserve">. </w:t>
+      </w:r>
+      <w:proofErr w:type="spellStart"/>
+      <w:r>
+        <w:t>Te</w:t>
+      </w:r>
+      <w:proofErr w:type="spellEnd"/>
+      <w:r>
+        <w:t xml:space="preserve"> </w:t>
+      </w:r>
+      <w:proofErr w:type="spellStart"/>
+      <w:r>
+        <w:t>eos</w:t>
+      </w:r>
+      <w:proofErr w:type="spellEnd"/>
+      <w:r>
+        <w:t xml:space="preserve"> </w:t>
+      </w:r>
+      <w:proofErr w:type="spellStart"/>
+      <w:r>
+        <w:t>inani</w:t>
+      </w:r>
+      <w:proofErr w:type="spellEnd"/>
+      <w:r>
+        <w:t xml:space="preserve"> argumentum, cum </w:t>
+      </w:r>
+      <w:proofErr w:type="spellStart"/>
+      <w:r>
+        <w:t>eleifend</w:t>
+      </w:r>
+      <w:proofErr w:type="spellEnd"/>
+      <w:r>
+        <w:t xml:space="preserve"> </w:t>
+      </w:r>
+      <w:proofErr w:type="spellStart"/>
+      <w:r>
+        <w:t>perp</w:t>
+      </w:r>
+      <w:r>
+        <w:t>etua</w:t>
+      </w:r>
+      <w:proofErr w:type="spellEnd"/>
+      <w:r>
+        <w:t xml:space="preserve"> </w:t>
+      </w:r>
+      <w:proofErr w:type="spellStart"/>
+      <w:r>
+        <w:t>ut.</w:t>
+      </w:r>
+      <w:proofErr w:type="spellEnd"/>
+      <w:r>
+        <w:t xml:space="preserve"> </w:t>
+      </w:r>
+      <w:proofErr w:type="spellStart"/>
+      <w:r>
+        <w:t>Decore</w:t>
+      </w:r>
+      <w:proofErr w:type="spellEnd"/>
+      <w:r>
+        <w:t xml:space="preserve"> </w:t>
+      </w:r>
+      <w:proofErr w:type="spellStart"/>
+      <w:r>
+        <w:t>euismod</w:t>
+      </w:r>
+      <w:proofErr w:type="spellEnd"/>
+      <w:r>
+        <w:t xml:space="preserve"> no </w:t>
+      </w:r>
+      <w:proofErr w:type="spellStart"/>
+      <w:r>
+        <w:t>ius</w:t>
+      </w:r>
+      <w:proofErr w:type="spellEnd"/>
+      <w:r>
+        <w:t xml:space="preserve">. </w:t>
+      </w:r>
+      <w:r>
+        <w:t xml:space="preserve">Ne </w:t>
+      </w:r>
+      <w:proofErr w:type="spellStart"/>
+      <w:r>
+        <w:t>vel</w:t>
+      </w:r>
+      <w:proofErr w:type="spellEnd"/>
+      <w:r>
+        <w:t xml:space="preserve"> vide </w:t>
+      </w:r>
+      <w:proofErr w:type="spellStart"/>
+      <w:r>
+        <w:t>assum</w:t>
+      </w:r>
+      <w:proofErr w:type="spellEnd"/>
+      <w:r>
+        <w:t xml:space="preserve"> </w:t>
+      </w:r>
+      <w:proofErr w:type="spellStart"/>
+      <w:r>
+        <w:t>contentiones</w:t>
+      </w:r>
+      <w:proofErr w:type="spellEnd"/>
+      <w:r>
+        <w:t xml:space="preserve">, </w:t>
+      </w:r>
+      <w:proofErr w:type="spellStart"/>
+      <w:r>
+        <w:t>augue</w:t>
+      </w:r>
+      <w:proofErr w:type="spellEnd"/>
+      <w:r>
+        <w:t xml:space="preserve"> </w:t>
+      </w:r>
+      <w:proofErr w:type="spellStart"/>
+      <w:r>
+        <w:t>laudem</w:t>
+      </w:r>
+      <w:proofErr w:type="spellEnd"/>
+      <w:r>
+        <w:t xml:space="preserve"> </w:t>
+      </w:r>
+      <w:proofErr w:type="spellStart"/>
+      <w:r>
+        <w:t>periculis</w:t>
+      </w:r>
+      <w:proofErr w:type="spellEnd"/>
+      <w:r>
+        <w:t xml:space="preserve"> id </w:t>
+      </w:r>
+      <w:proofErr w:type="spellStart"/>
+      <w:r>
+        <w:t>eum</w:t>
+      </w:r>
+      <w:proofErr w:type="spellEnd"/>
+      <w:r>
+        <w:t>, ad se</w:t>
+      </w:r>
+    </w:p>
+    <w:p/>
+    <w:p>
+      <w:r>
+        <w:t>ABOUT US FOOTER:</w:t>
+      </w:r>
+    </w:p>
+    <w:p>
+      <w:r>
+        <w:t xml:space="preserve">Lorem ipsum dolor sit </w:t>
+      </w:r>
+      <w:proofErr w:type="spellStart"/>
+      <w:r>
+        <w:t>amet</w:t>
+      </w:r>
+      <w:proofErr w:type="spellEnd"/>
+      <w:r>
+        <w:t xml:space="preserve">, </w:t>
+      </w:r>
+      <w:proofErr w:type="spellStart"/>
+      <w:r>
+        <w:t>falli</w:t>
+      </w:r>
+      <w:proofErr w:type="spellEnd"/>
+      <w:r>
+        <w:t xml:space="preserve"> </w:t>
+      </w:r>
+      <w:proofErr w:type="spellStart"/>
+      <w:r>
+        <w:t>saperet</w:t>
+      </w:r>
+      <w:proofErr w:type="spellEnd"/>
+      <w:r>
+        <w:t xml:space="preserve"> </w:t>
+      </w:r>
+      <w:proofErr w:type="spellStart"/>
+      <w:r>
+        <w:t>probatus</w:t>
+      </w:r>
+      <w:proofErr w:type="spellEnd"/>
+      <w:r>
+        <w:t xml:space="preserve"> </w:t>
+      </w:r>
+      <w:proofErr w:type="spellStart"/>
+      <w:r>
+        <w:t>ut</w:t>
+      </w:r>
+      <w:proofErr w:type="spellEnd"/>
+      <w:r>
+        <w:t xml:space="preserve"> </w:t>
+      </w:r>
+      <w:proofErr w:type="spellStart"/>
+      <w:r>
+        <w:t>ius</w:t>
+      </w:r>
+      <w:proofErr w:type="spellEnd"/>
+      <w:r>
+        <w:t xml:space="preserve">, </w:t>
+      </w:r>
+      <w:proofErr w:type="spellStart"/>
+      <w:r>
+        <w:t>ei</w:t>
+      </w:r>
+      <w:proofErr w:type="spellEnd"/>
+      <w:r>
+        <w:t xml:space="preserve"> </w:t>
+      </w:r>
+      <w:proofErr w:type="spellStart"/>
+      <w:r>
+        <w:t>mel</w:t>
+      </w:r>
+      <w:proofErr w:type="spellEnd"/>
+      <w:r>
+        <w:t xml:space="preserve"> </w:t>
+      </w:r>
+      <w:proofErr w:type="spellStart"/>
+      <w:r>
+        <w:t>inani</w:t>
+      </w:r>
+      <w:proofErr w:type="spellEnd"/>
+      <w:r>
+        <w:t xml:space="preserve"> </w:t>
+      </w:r>
+      <w:proofErr w:type="spellStart"/>
+      <w:r>
+        <w:t>aperiam</w:t>
+      </w:r>
+      <w:proofErr w:type="spellEnd"/>
+      <w:r>
+        <w:t xml:space="preserve">. Id </w:t>
+      </w:r>
+      <w:proofErr w:type="spellStart"/>
+      <w:r>
+        <w:t>sed</w:t>
+      </w:r>
+      <w:proofErr w:type="spellEnd"/>
+      <w:r>
+        <w:t xml:space="preserve"> </w:t>
+      </w:r>
+      <w:proofErr w:type="spellStart"/>
+      <w:r>
+        <w:t>mentitum</w:t>
+      </w:r>
+      <w:proofErr w:type="spellEnd"/>
+      <w:r>
+        <w:t xml:space="preserve"> </w:t>
+      </w:r>
+      <w:proofErr w:type="spellStart"/>
+      <w:r>
+        <w:t>deseruisse</w:t>
+      </w:r>
+      <w:proofErr w:type="spellEnd"/>
+      <w:r>
+        <w:t xml:space="preserve">, </w:t>
+      </w:r>
+      <w:proofErr w:type="spellStart"/>
+      <w:r>
+        <w:t>ea</w:t>
+      </w:r>
+      <w:proofErr w:type="spellEnd"/>
+      <w:r>
+        <w:t xml:space="preserve"> </w:t>
+      </w:r>
+      <w:proofErr w:type="spellStart"/>
+      <w:r>
+        <w:t>vix</w:t>
+      </w:r>
+      <w:proofErr w:type="spellEnd"/>
+      <w:r>
+        <w:t xml:space="preserve"> </w:t>
+      </w:r>
+      <w:proofErr w:type="spellStart"/>
+      <w:r>
+        <w:t>cibo</w:t>
+      </w:r>
+      <w:proofErr w:type="spellEnd"/>
+      <w:r>
+        <w:t xml:space="preserve"> posse </w:t>
+      </w:r>
+      <w:proofErr w:type="spellStart"/>
+      <w:r>
+        <w:t>aliquip</w:t>
+      </w:r>
+      <w:proofErr w:type="spellEnd"/>
+      <w:r>
+        <w:t xml:space="preserve">. </w:t>
+      </w:r>
+      <w:proofErr w:type="spellStart"/>
+      <w:r>
+        <w:t>Primis</w:t>
+      </w:r>
+      <w:proofErr w:type="spellEnd"/>
+      <w:r>
+        <w:t xml:space="preserve"> </w:t>
+      </w:r>
+      <w:proofErr w:type="spellStart"/>
+      <w:r>
+        <w:t>expetenda</w:t>
+      </w:r>
+      <w:proofErr w:type="spellEnd"/>
+      <w:r>
+        <w:t xml:space="preserve"> </w:t>
+      </w:r>
+      <w:proofErr w:type="spellStart"/>
+      <w:r>
+        <w:t>reprimique</w:t>
+      </w:r>
+      <w:proofErr w:type="spellEnd"/>
+      <w:r>
+        <w:t xml:space="preserve"> ad sea, at vis.</w:t>
+      </w:r>
       <w:bookmarkStart w:id="0" w:name="_GoBack"/>
       <w:bookmarkEnd w:id="0"/>
-      <w:r>
-        <w:t xml:space="preserve">Make your own website in a few clicks! </w:t>
-      </w:r>
-      <w:proofErr w:type="spellStart"/>
-      <w:r>
-        <w:t>Mobirise</w:t>
-      </w:r>
-      <w:proofErr w:type="spellEnd"/>
-      <w:r>
-        <w:t xml:space="preserve"> helps you cut down de</w:t>
-      </w:r>
-      <w:r>
-        <w:t>velopment time by providing you</w:t>
-      </w:r>
-      <w:r>
-        <w:t xml:space="preserve"> with a flexible website editor with a drag and drop interface. </w:t>
-      </w:r>
-      <w:proofErr w:type="spellStart"/>
-      <w:r>
-        <w:t>MobiRise</w:t>
-      </w:r>
-      <w:proofErr w:type="spellEnd"/>
-      <w:r>
-        <w:t xml:space="preserve"> Webs</w:t>
-      </w:r>
-      <w:r>
-        <w:t xml:space="preserve">ite Builder creates responsive, </w:t>
-      </w:r>
-      <w:r>
-        <w:t xml:space="preserve">retina and mobile friendly websites in a few clicks. </w:t>
-      </w:r>
-      <w:proofErr w:type="spellStart"/>
-      <w:r>
-        <w:t>Mobirise</w:t>
-      </w:r>
-      <w:proofErr w:type="spellEnd"/>
-      <w:r>
-        <w:t xml:space="preserve"> is one of </w:t>
-      </w:r>
-      <w:r>
-        <w:t xml:space="preserve">the easiest website development </w:t>
-      </w:r>
-      <w:r>
-        <w:t xml:space="preserve">tools available today. It also gives you the freedom to develop as </w:t>
-      </w:r>
-      <w:r>
-        <w:t xml:space="preserve">many websites as you like given </w:t>
-      </w:r>
-      <w:r>
-        <w:t>the fact that it is a desktop app.</w:t>
-      </w:r>
     </w:p>
     <w:sectPr>
       <w:pgSz w:w="12240" w:h="15840"/>

</xml_diff>